<commit_message>
Add Figure (from Pandoc 3)
</commit_message>
<xml_diff>
--- a/Tests/files/docx/golden/block_quotes.docx
+++ b/Tests/files/docx/golden/block_quotes.docx
@@ -25,6 +25,22 @@
       </w:pPr>
       <w:r>
         <w:t xml:space="preserve">I don’t know why this would be in italics, but so it appears to be on my screen.</w:t>
+      </w:r>
+    </w:p>
+    <w:p>
+      <w:pPr>
+        <w:pStyle w:val="FirstParagraph"/>
+      </w:pPr>
+      <w:r>
+        <w:t xml:space="preserve">And this is also a proper way, with a different style</w:t>
+      </w:r>
+    </w:p>
+    <w:p>
+      <w:pPr>
+        <w:pStyle w:val="BlockText"/>
+      </w:pPr>
+      <w:r>
+        <w:t xml:space="preserve">This is called the Intense Quote style.</w:t>
       </w:r>
     </w:p>
     <w:p>
@@ -83,7 +99,7 @@
 <file path=word/numbering.xml><?xml version="1.0" encoding="utf-8"?>
 <w:numbering xmlns:w="http://schemas.openxmlformats.org/wordprocessingml/2006/main">
   <w:abstractNum w:abstractNumId="990">
-    <w:nsid w:val="2c1ae401"/>
+    <w:nsid w:val="0000A990"/>
     <w:multiLevelType w:val="multilevel"/>
     <w:lvl w:ilvl="0">
       <w:numFmt w:val="bullet"/>
@@ -169,10 +185,10 @@
   <w:docDefaults>
     <w:rPrDefault>
       <w:rPr>
-        <w:rFonts w:asciiTheme="minorHAnsi" w:eastAsiaTheme="minorHAnsi" w:hAnsiTheme="minorHAnsi" w:cstheme="minorBidi"/>
+        <w:rFonts w:asciiTheme="minorHAnsi" w:cstheme="minorBidi" w:eastAsiaTheme="minorHAnsi" w:hAnsiTheme="minorHAnsi"/>
         <w:sz w:val="24"/>
         <w:szCs w:val="24"/>
-        <w:lang w:val="en-US" w:eastAsia="en-US" w:bidi="ar-SA"/>
+        <w:lang w:bidi="ar-SA" w:eastAsia="en-US" w:val="en-US"/>
       </w:rPr>
     </w:rPrDefault>
     <w:pPrDefault>
@@ -181,35 +197,35 @@
       </w:pPr>
     </w:pPrDefault>
   </w:docDefaults>
-  <w:latentStyles w:defLockedState="0" w:defUIPriority="0" w:defSemiHidden="0" w:defUnhideWhenUsed="0" w:defQFormat="0" w:count="276"/>
-  <w:style w:type="paragraph" w:default="1" w:styleId="Normal">
+  <w:latentStyles w:count="276" w:defLockedState="0" w:defQFormat="0" w:defSemiHidden="0" w:defUIPriority="0" w:defUnhideWhenUsed="0"/>
+  <w:style w:default="1" w:styleId="Normal" w:type="paragraph">
     <w:name w:val="Normal"/>
     <w:qFormat/>
   </w:style>
-  <w:style w:type="paragraph" w:styleId="BodyText">
+  <w:style w:styleId="BodyText" w:type="paragraph">
     <w:name w:val="Body Text"/>
     <w:basedOn w:val="Normal"/>
     <w:link w:val="BodyTextChar"/>
-    <w:pPr>
-      <w:spacing w:before="180" w:after="180"/>
-    </w:pPr>
-    <w:qFormat/>
-  </w:style>
-  <w:style w:type="paragraph" w:customStyle="1" w:styleId="FirstParagraph">
+    <w:qFormat/>
+    <w:pPr>
+      <w:spacing w:after="180" w:before="180"/>
+    </w:pPr>
+  </w:style>
+  <w:style w:customStyle="1" w:styleId="FirstParagraph" w:type="paragraph">
     <w:name w:val="First Paragraph"/>
     <w:basedOn w:val="BodyText"/>
     <w:next w:val="BodyText"/>
     <w:qFormat/>
   </w:style>
-  <w:style w:type="paragraph" w:customStyle="1" w:styleId="Compact">
+  <w:style w:customStyle="1" w:styleId="Compact" w:type="paragraph">
     <w:name w:val="Compact"/>
     <w:basedOn w:val="BodyText"/>
     <w:qFormat/>
     <w:pPr>
-      <w:spacing w:before="36" w:after="36"/>
-    </w:pPr>
-  </w:style>
-  <w:style w:type="paragraph" w:styleId="Title">
+      <w:spacing w:after="36" w:before="36"/>
+    </w:pPr>
+  </w:style>
+  <w:style w:styleId="Title" w:type="paragraph">
     <w:name w:val="Title"/>
     <w:basedOn w:val="Normal"/>
     <w:next w:val="BodyText"/>
@@ -217,19 +233,19 @@
     <w:pPr>
       <w:keepNext/>
       <w:keepLines/>
-      <w:spacing w:before="480" w:after="240"/>
+      <w:spacing w:after="240" w:before="480"/>
       <w:jc w:val="center"/>
     </w:pPr>
     <w:rPr>
-      <w:rFonts w:asciiTheme="majorHAnsi" w:eastAsiaTheme="majorEastAsia" w:hAnsiTheme="majorHAnsi" w:cstheme="majorBidi"/>
+      <w:rFonts w:asciiTheme="majorHAnsi" w:cstheme="majorBidi" w:eastAsiaTheme="majorEastAsia" w:hAnsiTheme="majorHAnsi"/>
       <w:b/>
       <w:bCs/>
-      <w:color w:val="345A8A" w:themeColor="accent1" w:themeShade="B5"/>
+      <w:color w:themeColor="accent1" w:themeShade="B5" w:val="345A8A"/>
       <w:sz w:val="36"/>
       <w:szCs w:val="36"/>
     </w:rPr>
   </w:style>
-  <w:style w:type="paragraph" w:styleId="Subtitle">
+  <w:style w:styleId="Subtitle" w:type="paragraph">
     <w:name w:val="Subtitle"/>
     <w:basedOn w:val="Title"/>
     <w:next w:val="BodyText"/>
@@ -237,7 +253,7 @@
     <w:pPr>
       <w:keepNext/>
       <w:keepLines/>
-      <w:spacing w:before="240" w:after="240"/>
+      <w:spacing w:after="240" w:before="240"/>
       <w:jc w:val="center"/>
     </w:pPr>
     <w:rPr>
@@ -245,7 +261,7 @@
       <w:szCs w:val="30"/>
     </w:rPr>
   </w:style>
-  <w:style w:type="paragraph" w:customStyle="1" w:styleId="Author">
+  <w:style w:customStyle="1" w:styleId="Author" w:type="paragraph">
     <w:name w:val="Author"/>
     <w:next w:val="BodyText"/>
     <w:qFormat/>
@@ -255,7 +271,7 @@
       <w:jc w:val="center"/>
     </w:pPr>
   </w:style>
-  <w:style w:type="paragraph" w:styleId="Date">
+  <w:style w:styleId="Date" w:type="paragraph">
     <w:name w:val="Date"/>
     <w:next w:val="BodyText"/>
     <w:qFormat/>
@@ -265,22 +281,40 @@
       <w:jc w:val="center"/>
     </w:pPr>
   </w:style>
-  <w:style w:type="paragraph" w:customStyle="1" w:styleId="Abstract">
-    <w:name w:val="Abstract"/>
-    <w:basedOn w:val="Normal"/>
-    <w:next w:val="BodyText"/>
-    <w:qFormat/>
-    <w:pPr>
-      <w:keepNext/>
-      <w:keepLines/>
-      <w:spacing w:before="300" w:after="300"/>
-    </w:pPr>
-    <w:rPr>
+  <w:style w:customStyle="1" w:styleId="AbstractTitle" w:type="paragraph">
+    <w:name w:val="Abstract Title"/>
+    <w:basedOn w:val="Normal"/>
+    <w:next w:val="Abstract"/>
+    <w:qFormat/>
+    <w:pPr>
+      <w:keepNext/>
+      <w:keepLines/>
+      <w:spacing w:after="0" w:before="300"/>
+      <w:jc w:val="center"/>
+    </w:pPr>
+    <w:rPr>
+      <w:b/>
+      <w:color w:val="345A8A"/>
       <w:sz w:val="20"/>
       <w:szCs w:val="20"/>
     </w:rPr>
   </w:style>
-  <w:style w:type="paragraph" w:styleId="Bibliography">
+  <w:style w:customStyle="1" w:styleId="Abstract" w:type="paragraph">
+    <w:name w:val="Abstract"/>
+    <w:basedOn w:val="Normal"/>
+    <w:next w:val="BodyText"/>
+    <w:qFormat/>
+    <w:pPr>
+      <w:keepNext/>
+      <w:keepLines/>
+      <w:spacing w:after="300" w:before="100"/>
+    </w:pPr>
+    <w:rPr>
+      <w:sz w:val="20"/>
+      <w:szCs w:val="20"/>
+    </w:rPr>
+  </w:style>
+  <w:style w:styleId="Bibliography" w:type="paragraph">
     <w:name w:val="Bibliography"/>
     <w:basedOn w:val="Normal"/>
     <w:next w:val="Bibliography"/>
@@ -288,7 +322,7 @@
     <w:pPr/>
     <w:rPr/>
   </w:style>
-  <w:style w:type="paragraph" w:styleId="Heading1">
+  <w:style w:styleId="Heading1" w:type="paragraph">
     <w:name w:val="Heading 1"/>
     <w:basedOn w:val="Normal"/>
     <w:next w:val="BodyText"/>
@@ -297,19 +331,19 @@
     <w:pPr>
       <w:keepNext/>
       <w:keepLines/>
-      <w:spacing w:before="480" w:after="0"/>
+      <w:spacing w:after="0" w:before="480"/>
       <w:outlineLvl w:val="0"/>
     </w:pPr>
     <w:rPr>
-      <w:rFonts w:asciiTheme="majorHAnsi" w:eastAsiaTheme="majorEastAsia" w:hAnsiTheme="majorHAnsi" w:cstheme="majorBidi"/>
+      <w:rFonts w:asciiTheme="majorHAnsi" w:cstheme="majorBidi" w:eastAsiaTheme="majorEastAsia" w:hAnsiTheme="majorHAnsi"/>
       <w:b/>
       <w:bCs/>
-      <w:color w:val="4F81BD" w:themeColor="accent1"/>
+      <w:color w:themeColor="accent1" w:val="4F81BD"/>
       <w:sz w:val="32"/>
       <w:szCs w:val="32"/>
     </w:rPr>
   </w:style>
-  <w:style w:type="paragraph" w:styleId="Heading2">
+  <w:style w:styleId="Heading2" w:type="paragraph">
     <w:name w:val="Heading 2"/>
     <w:basedOn w:val="Normal"/>
     <w:next w:val="BodyText"/>
@@ -319,19 +353,19 @@
     <w:pPr>
       <w:keepNext/>
       <w:keepLines/>
-      <w:spacing w:before="200" w:after="0"/>
+      <w:spacing w:after="0" w:before="200"/>
       <w:outlineLvl w:val="1"/>
     </w:pPr>
     <w:rPr>
-      <w:rFonts w:asciiTheme="majorHAnsi" w:eastAsiaTheme="majorEastAsia" w:hAnsiTheme="majorHAnsi" w:cstheme="majorBidi"/>
+      <w:rFonts w:asciiTheme="majorHAnsi" w:cstheme="majorBidi" w:eastAsiaTheme="majorEastAsia" w:hAnsiTheme="majorHAnsi"/>
       <w:b/>
       <w:bCs/>
-      <w:color w:val="4F81BD" w:themeColor="accent1"/>
+      <w:color w:themeColor="accent1" w:val="4F81BD"/>
       <w:sz w:val="28"/>
       <w:szCs w:val="28"/>
     </w:rPr>
   </w:style>
-  <w:style w:type="paragraph" w:styleId="Heading3">
+  <w:style w:styleId="Heading3" w:type="paragraph">
     <w:name w:val="Heading 3"/>
     <w:basedOn w:val="Normal"/>
     <w:next w:val="BodyText"/>
@@ -341,19 +375,19 @@
     <w:pPr>
       <w:keepNext/>
       <w:keepLines/>
-      <w:spacing w:before="200" w:after="0"/>
+      <w:spacing w:after="0" w:before="200"/>
       <w:outlineLvl w:val="2"/>
     </w:pPr>
     <w:rPr>
-      <w:rFonts w:asciiTheme="majorHAnsi" w:eastAsiaTheme="majorEastAsia" w:hAnsiTheme="majorHAnsi" w:cstheme="majorBidi"/>
+      <w:rFonts w:asciiTheme="majorHAnsi" w:cstheme="majorBidi" w:eastAsiaTheme="majorEastAsia" w:hAnsiTheme="majorHAnsi"/>
       <w:b/>
       <w:bCs/>
-      <w:color w:val="4F81BD" w:themeColor="accent1"/>
+      <w:color w:themeColor="accent1" w:val="4F81BD"/>
       <w:sz w:val="24"/>
       <w:szCs w:val="24"/>
     </w:rPr>
   </w:style>
-  <w:style w:type="paragraph" w:styleId="Heading4">
+  <w:style w:styleId="Heading4" w:type="paragraph">
     <w:name w:val="Heading 4"/>
     <w:basedOn w:val="Normal"/>
     <w:next w:val="BodyText"/>
@@ -363,19 +397,19 @@
     <w:pPr>
       <w:keepNext/>
       <w:keepLines/>
-      <w:spacing w:before="200" w:after="0"/>
+      <w:spacing w:after="0" w:before="200"/>
       <w:outlineLvl w:val="3"/>
     </w:pPr>
     <w:rPr>
-      <w:rFonts w:asciiTheme="majorHAnsi" w:eastAsiaTheme="majorEastAsia" w:hAnsiTheme="majorHAnsi" w:cstheme="majorBidi"/>
+      <w:rFonts w:asciiTheme="majorHAnsi" w:cstheme="majorBidi" w:eastAsiaTheme="majorEastAsia" w:hAnsiTheme="majorHAnsi"/>
+      <w:bCs/>
       <w:i/>
-      <w:bCs/>
-      <w:color w:val="4F81BD" w:themeColor="accent1"/>
+      <w:color w:themeColor="accent1" w:val="4F81BD"/>
       <w:sz w:val="24"/>
       <w:szCs w:val="24"/>
     </w:rPr>
   </w:style>
-  <w:style w:type="paragraph" w:styleId="Heading5">
+  <w:style w:styleId="Heading5" w:type="paragraph">
     <w:name w:val="Heading 5"/>
     <w:basedOn w:val="Normal"/>
     <w:next w:val="BodyText"/>
@@ -385,18 +419,18 @@
     <w:pPr>
       <w:keepNext/>
       <w:keepLines/>
-      <w:spacing w:before="200" w:after="0"/>
+      <w:spacing w:after="0" w:before="200"/>
       <w:outlineLvl w:val="4"/>
     </w:pPr>
     <w:rPr>
-      <w:rFonts w:asciiTheme="majorHAnsi" w:eastAsiaTheme="majorEastAsia" w:hAnsiTheme="majorHAnsi" w:cstheme="majorBidi"/>
+      <w:rFonts w:asciiTheme="majorHAnsi" w:cstheme="majorBidi" w:eastAsiaTheme="majorEastAsia" w:hAnsiTheme="majorHAnsi"/>
       <w:iCs/>
-      <w:color w:val="4F81BD" w:themeColor="accent1"/>
+      <w:color w:themeColor="accent1" w:val="4F81BD"/>
       <w:sz w:val="24"/>
       <w:szCs w:val="24"/>
     </w:rPr>
   </w:style>
-  <w:style w:type="paragraph" w:styleId="Heading6">
+  <w:style w:styleId="Heading6" w:type="paragraph">
     <w:name w:val="Heading 6"/>
     <w:basedOn w:val="Normal"/>
     <w:next w:val="BodyText"/>
@@ -406,17 +440,17 @@
     <w:pPr>
       <w:keepNext/>
       <w:keepLines/>
-      <w:spacing w:before="200" w:after="0"/>
+      <w:spacing w:after="0" w:before="200"/>
       <w:outlineLvl w:val="5"/>
     </w:pPr>
     <w:rPr>
-      <w:rFonts w:asciiTheme="majorHAnsi" w:eastAsiaTheme="majorEastAsia" w:hAnsiTheme="majorHAnsi" w:cstheme="majorBidi"/>
-      <w:color w:val="4F81BD" w:themeColor="accent1"/>
+      <w:rFonts w:asciiTheme="majorHAnsi" w:cstheme="majorBidi" w:eastAsiaTheme="majorEastAsia" w:hAnsiTheme="majorHAnsi"/>
+      <w:color w:themeColor="accent1" w:val="4F81BD"/>
       <w:sz w:val="24"/>
       <w:szCs w:val="24"/>
     </w:rPr>
   </w:style>
-  <w:style w:type="paragraph" w:styleId="Heading7">
+  <w:style w:styleId="Heading7" w:type="paragraph">
     <w:name w:val="Heading 7"/>
     <w:basedOn w:val="Normal"/>
     <w:next w:val="BodyText"/>
@@ -426,17 +460,17 @@
     <w:pPr>
       <w:keepNext/>
       <w:keepLines/>
-      <w:spacing w:before="200" w:after="0"/>
+      <w:spacing w:after="0" w:before="200"/>
       <w:outlineLvl w:val="6"/>
     </w:pPr>
     <w:rPr>
-      <w:rFonts w:asciiTheme="majorHAnsi" w:eastAsiaTheme="majorEastAsia" w:hAnsiTheme="majorHAnsi" w:cstheme="majorBidi"/>
-      <w:color w:val="4F81BD" w:themeColor="accent1"/>
+      <w:rFonts w:asciiTheme="majorHAnsi" w:cstheme="majorBidi" w:eastAsiaTheme="majorEastAsia" w:hAnsiTheme="majorHAnsi"/>
+      <w:color w:themeColor="accent1" w:val="4F81BD"/>
       <w:sz w:val="24"/>
       <w:szCs w:val="24"/>
     </w:rPr>
   </w:style>
-  <w:style w:type="paragraph" w:styleId="Heading8">
+  <w:style w:styleId="Heading8" w:type="paragraph">
     <w:name w:val="Heading 8"/>
     <w:basedOn w:val="Normal"/>
     <w:next w:val="BodyText"/>
@@ -446,17 +480,17 @@
     <w:pPr>
       <w:keepNext/>
       <w:keepLines/>
-      <w:spacing w:before="200" w:after="0"/>
+      <w:spacing w:after="0" w:before="200"/>
       <w:outlineLvl w:val="7"/>
     </w:pPr>
     <w:rPr>
-      <w:rFonts w:asciiTheme="majorHAnsi" w:eastAsiaTheme="majorEastAsia" w:hAnsiTheme="majorHAnsi" w:cstheme="majorBidi"/>
-      <w:color w:val="4F81BD" w:themeColor="accent1"/>
+      <w:rFonts w:asciiTheme="majorHAnsi" w:cstheme="majorBidi" w:eastAsiaTheme="majorEastAsia" w:hAnsiTheme="majorHAnsi"/>
+      <w:color w:themeColor="accent1" w:val="4F81BD"/>
       <w:sz w:val="24"/>
       <w:szCs w:val="24"/>
     </w:rPr>
   </w:style>
-  <w:style w:type="paragraph" w:styleId="Heading9">
+  <w:style w:styleId="Heading9" w:type="paragraph">
     <w:name w:val="Heading 9"/>
     <w:basedOn w:val="Normal"/>
     <w:next w:val="BodyText"/>
@@ -466,17 +500,17 @@
     <w:pPr>
       <w:keepNext/>
       <w:keepLines/>
-      <w:spacing w:before="200" w:after="0"/>
+      <w:spacing w:after="0" w:before="200"/>
       <w:outlineLvl w:val="8"/>
     </w:pPr>
     <w:rPr>
-      <w:rFonts w:asciiTheme="majorHAnsi" w:eastAsiaTheme="majorEastAsia" w:hAnsiTheme="majorHAnsi" w:cstheme="majorBidi"/>
-      <w:color w:val="4F81BD" w:themeColor="accent1"/>
+      <w:rFonts w:asciiTheme="majorHAnsi" w:cstheme="majorBidi" w:eastAsiaTheme="majorEastAsia" w:hAnsiTheme="majorHAnsi"/>
+      <w:color w:themeColor="accent1" w:val="4F81BD"/>
       <w:sz w:val="24"/>
       <w:szCs w:val="24"/>
     </w:rPr>
   </w:style>
-  <w:style w:type="paragraph" w:styleId="BlockText">
+  <w:style w:styleId="BlockText" w:type="paragraph">
     <w:name w:val="Block Text"/>
     <w:basedOn w:val="BodyText"/>
     <w:next w:val="BodyText"/>
@@ -484,11 +518,11 @@
     <w:unhideWhenUsed/>
     <w:qFormat/>
     <w:pPr>
-      <w:spacing w:before="100" w:after="100"/>
+      <w:spacing w:after="100" w:before="100"/>
       <w:ind w:firstLine="0" w:left="480" w:right="480"/>
     </w:pPr>
   </w:style>
-  <w:style w:type="paragraph" w:styleId="FootnoteText">
+  <w:style w:styleId="FootnoteText" w:type="paragraph">
     <w:name w:val="Footnote Text"/>
     <w:basedOn w:val="Normal"/>
     <w:next w:val="FootnoteText"/>
@@ -496,28 +530,55 @@
     <w:unhideWhenUsed/>
     <w:qFormat/>
   </w:style>
-  <w:style w:type="character" w:default="1" w:styleId="DefaultParagraphFont">
+  <w:style w:styleId="FootnoteBlockText" w:type="paragraph">
+    <w:name w:val="Footnote Block Text"/>
+    <w:basedOn w:val="Footnote Text"/>
+    <w:next w:val="Footnote Text"/>
+    <w:uiPriority w:val="9"/>
+    <w:unhideWhenUsed/>
+    <w:qFormat/>
+    <w:pPr>
+      <w:spacing w:after="100" w:before="100"/>
+      <w:ind w:firstLine="0" w:left="480" w:right="480"/>
+    </w:pPr>
+  </w:style>
+  <w:style w:default="1" w:styleId="DefaultParagraphFont" w:type="character">
     <w:name w:val="Default Paragraph Font"/>
     <w:semiHidden/>
     <w:unhideWhenUsed/>
   </w:style>
-  <w:style w:type="table" w:default="1" w:styleId="Table">
+  <w:style w:default="1" w:styleId="Table" w:type="table">
     <w:name w:val="Table"/>
     <w:basedOn w:val="TableNormal"/>
     <w:semiHidden/>
     <w:unhideWhenUsed/>
     <w:qFormat/>
     <w:tblPr>
-      <w:tblInd w:w="0" w:type="dxa"/>
+      <w:tblInd w:type="dxa" w:w="0"/>
       <w:tblCellMar>
-        <w:top w:w="0" w:type="dxa"/>
-        <w:left w:w="108" w:type="dxa"/>
-        <w:bottom w:w="0" w:type="dxa"/>
-        <w:right w:w="108" w:type="dxa"/>
+        <w:top w:type="dxa" w:w="0"/>
+        <w:left w:type="dxa" w:w="108"/>
+        <w:bottom w:type="dxa" w:w="0"/>
+        <w:right w:type="dxa" w:w="108"/>
       </w:tblCellMar>
     </w:tblPr>
-  </w:style>
-  <w:style w:type="paragraph" w:customStyle="1" w:styleId="DefinitionTerm">
+    <w:tblStylePr w:type="firstRow">
+      <w:tblPr>
+        <w:jc w:val="left"/>
+        <w:tblInd w:type="dxa" w:w="0"/>
+      </w:tblPr>
+      <w:trPr>
+        <w:jc w:val="left"/>
+      </w:trPr>
+      <w:tcPr>
+        <w:tcBorders>
+          <w:bottom w:val="single"/>
+        </w:tcBorders>
+        <w:vAlign w:val="bottom"/>
+      </w:tcPr>
+    </w:tblStylePr>
+  </w:style>
+  <w:style w:customStyle="1" w:styleId="DefinitionTerm" w:type="paragraph">
     <w:name w:val="Definition Term"/>
     <w:basedOn w:val="Normal"/>
     <w:next w:val="Definition"/>
@@ -530,49 +591,49 @@
       <w:b/>
     </w:rPr>
   </w:style>
-  <w:style w:type="paragraph" w:customStyle="1" w:styleId="Definition">
+  <w:style w:customStyle="1" w:styleId="Definition" w:type="paragraph">
     <w:name w:val="Definition"/>
     <w:basedOn w:val="Normal"/>
   </w:style>
-  <w:style w:type="paragraph" w:styleId="Caption">
+  <w:style w:styleId="Caption" w:type="paragraph">
     <w:name w:val="Caption"/>
     <w:basedOn w:val="Normal"/>
     <w:link w:val="BodyTextChar"/>
     <w:pPr>
-      <w:spacing w:before="0" w:after="120"/>
+      <w:spacing w:after="120" w:before="0"/>
     </w:pPr>
     <w:rPr>
       <w:i/>
     </w:rPr>
   </w:style>
-  <w:style w:type="paragraph" w:customStyle="1" w:styleId="TableCaption">
+  <w:style w:customStyle="1" w:styleId="TableCaption" w:type="paragraph">
     <w:name w:val="Table Caption"/>
     <w:basedOn w:val="Caption"/>
     <w:pPr>
       <w:keepNext/>
     </w:pPr>
   </w:style>
-  <w:style w:type="paragraph" w:customStyle="1" w:styleId="ImageCaption">
+  <w:style w:customStyle="1" w:styleId="ImageCaption" w:type="paragraph">
     <w:name w:val="Image Caption"/>
     <w:basedOn w:val="Caption"/>
   </w:style>
-  <w:style w:type="paragraph" w:customStyle="1" w:styleId="Figure">
+  <w:style w:customStyle="1" w:styleId="Figure" w:type="paragraph">
     <w:name w:val="Figure"/>
     <w:basedOn w:val="Normal"/>
   </w:style>
-  <w:style w:type="paragraph" w:customStyle="1" w:styleId="CaptionedFigure">
+  <w:style w:customStyle="1" w:styleId="CaptionedFigure" w:type="paragraph">
     <w:name w:val="Captioned Figure"/>
     <w:basedOn w:val="Figure"/>
     <w:pPr>
       <w:keepNext/>
     </w:pPr>
   </w:style>
-  <w:style w:type="character" w:customStyle="1" w:styleId="BodyTextChar">
+  <w:style w:customStyle="1" w:styleId="BodyTextChar" w:type="character">
     <w:name w:val="Body Text Char"/>
     <w:basedOn w:val="DefaultParagraphFont"/>
     <w:link w:val="BodyText"/>
   </w:style>
-  <w:style w:type="character" w:customStyle="1" w:styleId="VerbatimChar">
+  <w:style w:customStyle="1" w:styleId="VerbatimChar" w:type="character">
     <w:name w:val="Verbatim Char"/>
     <w:basedOn w:val="BodyTextChar"/>
     <w:rPr>
@@ -580,25 +641,25 @@
       <w:sz w:val="22"/>
     </w:rPr>
   </w:style>
-  <w:style w:type="character" w:customStyle="1" w:styleId="SectionNumber">
+  <w:style w:customStyle="1" w:styleId="SectionNumber" w:type="character">
     <w:name w:val="Section Number"/>
     <w:basedOn w:val="BodyTextChar"/>
   </w:style>
-  <w:style w:type="character" w:styleId="FootnoteReference">
+  <w:style w:styleId="FootnoteReference" w:type="character">
     <w:name w:val="Footnote Reference"/>
     <w:basedOn w:val="BodyTextChar"/>
     <w:rPr>
       <w:vertAlign w:val="superscript"/>
     </w:rPr>
   </w:style>
-  <w:style w:type="character" w:styleId="Hyperlink">
+  <w:style w:styleId="Hyperlink" w:type="character">
     <w:name w:val="Hyperlink"/>
     <w:basedOn w:val="BodyTextChar"/>
     <w:rPr>
-      <w:color w:val="4F81BD" w:themeColor="accent1"/>
-    </w:rPr>
-  </w:style>
-  <w:style w:type="paragraph" w:styleId="TOCHeading">
+      <w:color w:themeColor="accent1" w:val="4F81BD"/>
+    </w:rPr>
+  </w:style>
+  <w:style w:styleId="TOCHeading" w:type="paragraph">
     <w:name w:val="TOC Heading"/>
     <w:basedOn w:val="Heading1"/>
     <w:next w:val="BodyText"/>
@@ -610,10 +671,10 @@
       <w:outlineLvl w:val="9"/>
     </w:pPr>
     <w:rPr>
-      <w:rFonts w:asciiTheme="majorHAnsi" w:eastAsiaTheme="majorEastAsia" w:hAnsiTheme="majorHAnsi" w:cstheme="majorBidi"/>
+      <w:rFonts w:asciiTheme="majorHAnsi" w:cstheme="majorBidi" w:eastAsiaTheme="majorEastAsia" w:hAnsiTheme="majorHAnsi"/>
       <w:b w:val="0"/>
       <w:bCs w:val="0"/>
-      <w:color w:val="365F91" w:themeColor="accent1" w:themeShade="BF"/>
+      <w:color w:themeColor="accent1" w:themeShade="BF" w:val="365F91"/>
     </w:rPr>
   </w:style>
   <w:style w:type="paragraph" w:customStyle="1" w:styleId="SourceCode">
@@ -628,8 +689,8 @@
     <w:name w:val="KeywordTok"/>
     <w:basedOn w:val="VerbatimChar"/>
     <w:rPr>
+      <w:b/>
       <w:color w:val="007020"/>
-      <w:b/>
     </w:rPr>
   </w:style>
   <w:style w:type="character" w:customStyle="1" w:styleId="DataTypeTok">
@@ -705,40 +766,43 @@
   <w:style w:type="character" w:customStyle="1" w:styleId="ImportTok">
     <w:name w:val="ImportTok"/>
     <w:basedOn w:val="VerbatimChar"/>
-    <w:rPr/>
+    <w:rPr>
+      <w:b/>
+      <w:color w:val="008000"/>
+    </w:rPr>
   </w:style>
   <w:style w:type="character" w:customStyle="1" w:styleId="CommentTok">
     <w:name w:val="CommentTok"/>
     <w:basedOn w:val="VerbatimChar"/>
     <w:rPr>
+      <w:i/>
       <w:color w:val="60a0b0"/>
-      <w:i/>
     </w:rPr>
   </w:style>
   <w:style w:type="character" w:customStyle="1" w:styleId="DocumentationTok">
     <w:name w:val="DocumentationTok"/>
     <w:basedOn w:val="VerbatimChar"/>
     <w:rPr>
+      <w:i/>
       <w:color w:val="ba2121"/>
-      <w:i/>
     </w:rPr>
   </w:style>
   <w:style w:type="character" w:customStyle="1" w:styleId="AnnotationTok">
     <w:name w:val="AnnotationTok"/>
     <w:basedOn w:val="VerbatimChar"/>
     <w:rPr>
+      <w:b/>
+      <w:i/>
       <w:color w:val="60a0b0"/>
-      <w:b/>
-      <w:i/>
     </w:rPr>
   </w:style>
   <w:style w:type="character" w:customStyle="1" w:styleId="CommentVarTok">
     <w:name w:val="CommentVarTok"/>
     <w:basedOn w:val="VerbatimChar"/>
     <w:rPr>
+      <w:b/>
+      <w:i/>
       <w:color w:val="60a0b0"/>
-      <w:b/>
-      <w:i/>
     </w:rPr>
   </w:style>
   <w:style w:type="character" w:customStyle="1" w:styleId="OtherTok">
@@ -766,8 +830,8 @@
     <w:name w:val="ControlFlowTok"/>
     <w:basedOn w:val="VerbatimChar"/>
     <w:rPr>
+      <w:b/>
       <w:color w:val="007020"/>
-      <w:b/>
     </w:rPr>
   </w:style>
   <w:style w:type="character" w:customStyle="1" w:styleId="OperatorTok">
@@ -780,7 +844,9 @@
   <w:style w:type="character" w:customStyle="1" w:styleId="BuiltInTok">
     <w:name w:val="BuiltInTok"/>
     <w:basedOn w:val="VerbatimChar"/>
-    <w:rPr/>
+    <w:rPr>
+      <w:color w:val="008000"/>
+    </w:rPr>
   </w:style>
   <w:style w:type="character" w:customStyle="1" w:styleId="ExtensionTok">
     <w:name w:val="ExtensionTok"/>
@@ -810,34 +876,34 @@
     <w:name w:val="InformationTok"/>
     <w:basedOn w:val="VerbatimChar"/>
     <w:rPr>
+      <w:b/>
+      <w:i/>
       <w:color w:val="60a0b0"/>
-      <w:b/>
-      <w:i/>
     </w:rPr>
   </w:style>
   <w:style w:type="character" w:customStyle="1" w:styleId="WarningTok">
     <w:name w:val="WarningTok"/>
     <w:basedOn w:val="VerbatimChar"/>
     <w:rPr>
+      <w:b/>
+      <w:i/>
       <w:color w:val="60a0b0"/>
-      <w:b/>
-      <w:i/>
     </w:rPr>
   </w:style>
   <w:style w:type="character" w:customStyle="1" w:styleId="AlertTok">
     <w:name w:val="AlertTok"/>
     <w:basedOn w:val="VerbatimChar"/>
     <w:rPr>
+      <w:b/>
       <w:color w:val="ff0000"/>
-      <w:b/>
     </w:rPr>
   </w:style>
   <w:style w:type="character" w:customStyle="1" w:styleId="ErrorTok">
     <w:name w:val="ErrorTok"/>
     <w:basedOn w:val="VerbatimChar"/>
     <w:rPr>
+      <w:b/>
       <w:color w:val="ff0000"/>
-      <w:b/>
     </w:rPr>
   </w:style>
   <w:style w:type="character" w:customStyle="1" w:styleId="NormalTok">

</xml_diff>